<commit_message>
update docx and tb
</commit_message>
<xml_diff>
--- a/FINAL.docx
+++ b/FINAL.docx
@@ -75,7 +75,6 @@
       <w:pPr>
         <w:jc w:val="center"/>
         <w:rPr>
-          <w:rFonts w:hint="eastAsia"/>
           <w:sz w:val="32"/>
           <w:szCs w:val="32"/>
         </w:rPr>
@@ -147,7 +146,6 @@
           <w:p>
             <w:pPr>
               <w:rPr>
-                <w:rFonts w:hint="eastAsia"/>
                 <w:sz w:val="32"/>
                 <w:szCs w:val="32"/>
               </w:rPr>
@@ -170,7 +168,7 @@
           <w:p>
             <w:pPr>
               <w:rPr>
-                <w:rFonts w:ascii="Calibri" w:hAnsi="Calibri" w:cs="Calibri" w:hint="eastAsia"/>
+                <w:rFonts w:ascii="Calibri" w:hAnsi="Calibri" w:cs="Calibri"/>
                 <w:sz w:val="32"/>
                 <w:szCs w:val="32"/>
                 <w:lang w:val="vi-VN"/>
@@ -194,7 +192,6 @@
           <w:p>
             <w:pPr>
               <w:rPr>
-                <w:rFonts w:hint="eastAsia"/>
                 <w:sz w:val="32"/>
                 <w:szCs w:val="32"/>
               </w:rPr>
@@ -218,25 +215,39 @@
           <w:p>
             <w:pPr>
               <w:rPr>
+                <w:sz w:val="32"/>
+                <w:szCs w:val="32"/>
+              </w:rPr>
+            </w:pPr>
+            <w:r>
+              <w:rPr>
                 <w:rFonts w:hint="eastAsia"/>
                 <w:sz w:val="32"/>
                 <w:szCs w:val="32"/>
               </w:rPr>
-            </w:pPr>
+              <w:t>Ng</w:t>
+            </w:r>
+            <w:r>
+              <w:rPr>
+                <w:sz w:val="32"/>
+                <w:szCs w:val="32"/>
+              </w:rPr>
+              <w:t>ạ</w:t>
+            </w:r>
             <w:r>
               <w:rPr>
                 <w:rFonts w:hint="eastAsia"/>
                 <w:sz w:val="32"/>
                 <w:szCs w:val="32"/>
               </w:rPr>
-              <w:t>Ng</w:t>
+              <w:t>c Anh Ki</w:t>
             </w:r>
             <w:r>
               <w:rPr>
                 <w:sz w:val="32"/>
                 <w:szCs w:val="32"/>
               </w:rPr>
-              <w:t>ạ</w:t>
+              <w:t>ệ</w:t>
             </w:r>
             <w:r>
               <w:rPr>
@@ -244,37 +255,7 @@
                 <w:sz w:val="32"/>
                 <w:szCs w:val="32"/>
               </w:rPr>
-              <w:t>c Anh Ki</w:t>
-            </w:r>
-            <w:r>
-              <w:rPr>
-                <w:sz w:val="32"/>
-                <w:szCs w:val="32"/>
-              </w:rPr>
-              <w:t>ệ</w:t>
-            </w:r>
-            <w:r>
-              <w:rPr>
-                <w:rFonts w:hint="eastAsia"/>
-                <w:sz w:val="32"/>
-                <w:szCs w:val="32"/>
-              </w:rPr>
               <w:t>t 21020690</w:t>
-            </w:r>
-            <w:r>
-              <w:rPr>
-                <w:sz w:val="32"/>
-                <w:szCs w:val="32"/>
-              </w:rPr>
-              <w:br/>
-            </w:r>
-            <w:r>
-              <w:rPr>
-                <w:rFonts w:hint="eastAsia"/>
-                <w:sz w:val="32"/>
-                <w:szCs w:val="32"/>
-              </w:rPr>
-              <w:t>Leader</w:t>
             </w:r>
           </w:p>
         </w:tc>
@@ -285,10 +266,32 @@
           <w:p>
             <w:pPr>
               <w:rPr>
+                <w:sz w:val="32"/>
+                <w:szCs w:val="32"/>
+              </w:rPr>
+            </w:pPr>
+            <w:r>
+              <w:rPr>
+                <w:sz w:val="32"/>
+                <w:szCs w:val="32"/>
+              </w:rPr>
+              <w:t>L</w:t>
+            </w:r>
+            <w:r>
+              <w:rPr>
                 <w:rFonts w:hint="eastAsia"/>
                 <w:sz w:val="32"/>
                 <w:szCs w:val="32"/>
               </w:rPr>
+              <w:t>eader</w:t>
+            </w:r>
+          </w:p>
+          <w:p>
+            <w:pPr>
+              <w:rPr>
+                <w:sz w:val="32"/>
+                <w:szCs w:val="32"/>
+              </w:rPr>
             </w:pPr>
             <w:r>
               <w:rPr>
@@ -304,14 +307,7 @@
                 <w:sz w:val="32"/>
                 <w:szCs w:val="32"/>
               </w:rPr>
-              <w:t>laning and propose system.</w:t>
-            </w:r>
-            <w:r>
-              <w:rPr>
-                <w:sz w:val="32"/>
-                <w:szCs w:val="32"/>
-              </w:rPr>
-              <w:br/>
+              <w:t xml:space="preserve">laning and propose </w:t>
             </w:r>
             <w:r>
               <w:rPr>
@@ -319,14 +315,7 @@
                 <w:sz w:val="32"/>
                 <w:szCs w:val="32"/>
               </w:rPr>
-              <w:t>ER model, Relational model</w:t>
-            </w:r>
-            <w:r>
-              <w:rPr>
-                <w:sz w:val="32"/>
-                <w:szCs w:val="32"/>
-              </w:rPr>
-              <w:br/>
+              <w:t xml:space="preserve">the </w:t>
             </w:r>
             <w:r>
               <w:rPr>
@@ -334,7 +323,37 @@
                 <w:sz w:val="32"/>
                 <w:szCs w:val="32"/>
               </w:rPr>
-              <w:t>The Main.sql</w:t>
+              <w:t>system.</w:t>
+            </w:r>
+            <w:r>
+              <w:rPr>
+                <w:sz w:val="32"/>
+                <w:szCs w:val="32"/>
+              </w:rPr>
+              <w:br/>
+            </w:r>
+            <w:r>
+              <w:rPr>
+                <w:rFonts w:hint="eastAsia"/>
+                <w:sz w:val="32"/>
+                <w:szCs w:val="32"/>
+              </w:rPr>
+              <w:t>ER model, Relational model</w:t>
+            </w:r>
+            <w:r>
+              <w:rPr>
+                <w:sz w:val="32"/>
+                <w:szCs w:val="32"/>
+              </w:rPr>
+              <w:br/>
+            </w:r>
+            <w:r>
+              <w:rPr>
+                <w:rFonts w:hint="eastAsia"/>
+                <w:sz w:val="32"/>
+                <w:szCs w:val="32"/>
+              </w:rPr>
+              <w:t>Main.sql</w:t>
             </w:r>
           </w:p>
           <w:p>
@@ -350,13 +369,13 @@
                 <w:sz w:val="32"/>
                 <w:szCs w:val="32"/>
               </w:rPr>
-              <w:t>The InsertData.sql</w:t>
+              <w:t>InsertData.sql</w:t>
             </w:r>
           </w:p>
           <w:p>
             <w:pPr>
               <w:rPr>
-                <w:rFonts w:ascii="Calibri" w:hAnsi="Calibri" w:cs="Calibri" w:hint="eastAsia"/>
+                <w:rFonts w:ascii="Calibri" w:hAnsi="Calibri" w:cs="Calibri"/>
                 <w:sz w:val="32"/>
                 <w:szCs w:val="32"/>
                 <w:lang w:val="vi-VN"/>
@@ -380,7 +399,6 @@
           <w:p>
             <w:pPr>
               <w:rPr>
-                <w:rFonts w:hint="eastAsia"/>
                 <w:sz w:val="32"/>
                 <w:szCs w:val="32"/>
               </w:rPr>
@@ -404,25 +422,39 @@
           <w:p>
             <w:pPr>
               <w:rPr>
+                <w:sz w:val="32"/>
+                <w:szCs w:val="32"/>
+              </w:rPr>
+            </w:pPr>
+            <w:r>
+              <w:rPr>
                 <w:rFonts w:hint="eastAsia"/>
                 <w:sz w:val="32"/>
                 <w:szCs w:val="32"/>
               </w:rPr>
-            </w:pPr>
+              <w:t>Lê V</w:t>
+            </w:r>
+            <w:r>
+              <w:rPr>
+                <w:sz w:val="32"/>
+                <w:szCs w:val="32"/>
+              </w:rPr>
+              <w:t>ũ</w:t>
+            </w:r>
             <w:r>
               <w:rPr>
                 <w:rFonts w:hint="eastAsia"/>
                 <w:sz w:val="32"/>
                 <w:szCs w:val="32"/>
               </w:rPr>
-              <w:t>Lê V</w:t>
+              <w:t xml:space="preserve"> Hi</w:t>
             </w:r>
             <w:r>
               <w:rPr>
                 <w:sz w:val="32"/>
                 <w:szCs w:val="32"/>
               </w:rPr>
-              <w:t>ũ</w:t>
+              <w:t>ế</w:t>
             </w:r>
             <w:r>
               <w:rPr>
@@ -430,22 +462,21 @@
                 <w:sz w:val="32"/>
                 <w:szCs w:val="32"/>
               </w:rPr>
-              <w:t xml:space="preserve"> Hi</w:t>
+              <w:t>u</w:t>
             </w:r>
             <w:r>
               <w:rPr>
                 <w:sz w:val="32"/>
                 <w:szCs w:val="32"/>
               </w:rPr>
-              <w:t>ế</w:t>
-            </w:r>
-            <w:r>
-              <w:rPr>
-                <w:rFonts w:hint="eastAsia"/>
+              <w:br/>
+            </w:r>
+            <w:r>
+              <w:rPr>
                 <w:sz w:val="32"/>
                 <w:szCs w:val="32"/>
               </w:rPr>
-              <w:t>u</w:t>
+              <w:t>23020365</w:t>
             </w:r>
           </w:p>
         </w:tc>
@@ -456,10 +487,25 @@
           <w:p>
             <w:pPr>
               <w:rPr>
+                <w:sz w:val="32"/>
+                <w:szCs w:val="32"/>
+              </w:rPr>
+            </w:pPr>
+            <w:r>
+              <w:rPr>
                 <w:rFonts w:hint="eastAsia"/>
                 <w:sz w:val="32"/>
                 <w:szCs w:val="32"/>
               </w:rPr>
+              <w:t>View.sql</w:t>
+            </w:r>
+          </w:p>
+          <w:p>
+            <w:pPr>
+              <w:rPr>
+                <w:sz w:val="32"/>
+                <w:szCs w:val="32"/>
+              </w:rPr>
             </w:pPr>
             <w:r>
               <w:rPr>
@@ -467,7 +513,7 @@
                 <w:sz w:val="32"/>
                 <w:szCs w:val="32"/>
               </w:rPr>
-              <w:t>The View.sql</w:t>
+              <w:t>Testbench.sql</w:t>
             </w:r>
           </w:p>
           <w:p>
@@ -483,43 +529,18 @@
                 <w:sz w:val="32"/>
                 <w:szCs w:val="32"/>
               </w:rPr>
-              <w:t>The Testbench.sql</w:t>
+              <w:t>Write reports</w:t>
             </w:r>
           </w:p>
           <w:p>
             <w:pPr>
               <w:rPr>
+                <w:rFonts w:ascii="Calibri" w:hAnsi="Calibri" w:cs="Calibri"/>
                 <w:sz w:val="32"/>
                 <w:szCs w:val="32"/>
+                <w:lang w:val="vi-VN"/>
               </w:rPr>
             </w:pPr>
-            <w:r>
-              <w:rPr>
-                <w:rFonts w:hint="eastAsia"/>
-                <w:sz w:val="32"/>
-                <w:szCs w:val="32"/>
-              </w:rPr>
-              <w:t>Write reports</w:t>
-            </w:r>
-          </w:p>
-          <w:p>
-            <w:pPr>
-              <w:rPr>
-                <w:rFonts w:ascii="Calibri" w:hAnsi="Calibri" w:cs="Calibri" w:hint="eastAsia"/>
-                <w:sz w:val="32"/>
-                <w:szCs w:val="32"/>
-                <w:lang w:val="vi-VN"/>
-              </w:rPr>
-            </w:pPr>
-            <w:r>
-              <w:rPr>
-                <w:rFonts w:ascii="Calibri" w:hAnsi="Calibri" w:cs="Calibri" w:hint="eastAsia"/>
-                <w:sz w:val="32"/>
-                <w:szCs w:val="32"/>
-                <w:lang w:val="vi-VN"/>
-              </w:rPr>
-              <w:t>Make presentation slide</w:t>
-            </w:r>
           </w:p>
         </w:tc>
         <w:tc>
@@ -529,7 +550,6 @@
           <w:p>
             <w:pPr>
               <w:rPr>
-                <w:rFonts w:hint="eastAsia"/>
                 <w:sz w:val="32"/>
                 <w:szCs w:val="32"/>
               </w:rPr>
@@ -553,11 +573,31 @@
           <w:p>
             <w:pPr>
               <w:rPr>
-                <w:rFonts w:hint="eastAsia"/>
                 <w:sz w:val="32"/>
                 <w:szCs w:val="32"/>
               </w:rPr>
             </w:pPr>
+            <w:r>
+              <w:rPr>
+                <w:sz w:val="32"/>
+                <w:szCs w:val="32"/>
+              </w:rPr>
+              <w:t>Phạm Quốc Hùng</w:t>
+            </w:r>
+            <w:r>
+              <w:rPr>
+                <w:sz w:val="32"/>
+                <w:szCs w:val="32"/>
+              </w:rPr>
+              <w:br/>
+            </w:r>
+            <w:r>
+              <w:rPr>
+                <w:sz w:val="32"/>
+                <w:szCs w:val="32"/>
+              </w:rPr>
+              <w:t>23020373</w:t>
+            </w:r>
           </w:p>
         </w:tc>
         <w:tc>
@@ -577,7 +617,7 @@
                 <w:sz w:val="32"/>
                 <w:szCs w:val="32"/>
               </w:rPr>
-              <w:t>The Trigger.sql</w:t>
+              <w:t>Trigger.sql</w:t>
             </w:r>
           </w:p>
           <w:p>
@@ -593,7 +633,7 @@
                 <w:sz w:val="32"/>
                 <w:szCs w:val="32"/>
               </w:rPr>
-              <w:t>The Procedure.sql</w:t>
+              <w:t>Procedure.sql</w:t>
             </w:r>
           </w:p>
           <w:p>
@@ -621,39 +661,12 @@
                 <w:tab w:val="right" w:pos="4642"/>
               </w:tabs>
               <w:rPr>
-                <w:rFonts w:ascii="Calibri" w:hAnsi="Calibri" w:cs="Calibri" w:hint="eastAsia"/>
-                <w:sz w:val="32"/>
-                <w:szCs w:val="32"/>
-                <w:lang w:val="vi-VN"/>
-              </w:rPr>
-            </w:pPr>
-            <w:r>
-              <w:rPr>
-                <w:rFonts w:ascii="Calibri" w:hAnsi="Calibri" w:cs="Calibri" w:hint="eastAsia"/>
-                <w:sz w:val="32"/>
-                <w:szCs w:val="32"/>
-                <w:lang w:val="vi-VN"/>
-              </w:rPr>
-              <w:t>M</w:t>
-            </w:r>
-            <w:r>
-              <w:rPr>
                 <w:rFonts w:ascii="Calibri" w:hAnsi="Calibri" w:cs="Calibri"/>
                 <w:sz w:val="32"/>
                 <w:szCs w:val="32"/>
                 <w:lang w:val="vi-VN"/>
               </w:rPr>
-              <w:t>ak</w:t>
-            </w:r>
-            <w:r>
-              <w:rPr>
-                <w:rFonts w:ascii="Calibri" w:hAnsi="Calibri" w:cs="Calibri" w:hint="eastAsia"/>
-                <w:sz w:val="32"/>
-                <w:szCs w:val="32"/>
-                <w:lang w:val="vi-VN"/>
-              </w:rPr>
-              <w:t>e presentation slide</w:t>
-            </w:r>
+            </w:pPr>
           </w:p>
         </w:tc>
         <w:tc>
@@ -663,7 +676,6 @@
           <w:p>
             <w:pPr>
               <w:rPr>
-                <w:rFonts w:hint="eastAsia"/>
                 <w:sz w:val="32"/>
                 <w:szCs w:val="32"/>
               </w:rPr>
@@ -683,7 +695,6 @@
     <w:p>
       <w:pPr>
         <w:rPr>
-          <w:rFonts w:hint="eastAsia"/>
           <w:sz w:val="32"/>
           <w:szCs w:val="32"/>
         </w:rPr>
@@ -696,6 +707,15 @@
     </w:p>
     <w:sdt>
       <w:sdtPr>
+        <w:rPr>
+          <w:rFonts w:asciiTheme="minorHAnsi" w:eastAsiaTheme="minorEastAsia" w:hAnsiTheme="minorHAnsi" w:cstheme="minorBidi"/>
+          <w:color w:val="auto"/>
+          <w:kern w:val="2"/>
+          <w:sz w:val="22"/>
+          <w:szCs w:val="22"/>
+          <w:lang w:eastAsia="ja-JP"/>
+          <w14:ligatures w14:val="standardContextual"/>
+        </w:rPr>
         <w:id w:val="-1139495574"/>
         <w:docPartObj>
           <w:docPartGallery w:val="Table of Contents"/>
@@ -704,16 +724,9 @@
       </w:sdtPr>
       <w:sdtEndPr>
         <w:rPr>
-          <w:rFonts w:asciiTheme="minorHAnsi" w:eastAsiaTheme="minorEastAsia" w:hAnsiTheme="minorHAnsi" w:cstheme="minorBidi"/>
           <w:b/>
           <w:bCs/>
           <w:noProof/>
-          <w:color w:val="auto"/>
-          <w:kern w:val="2"/>
-          <w:sz w:val="22"/>
-          <w:szCs w:val="22"/>
-          <w:lang w:eastAsia="ja-JP"/>
-          <w14:ligatures w14:val="standardContextual"/>
         </w:rPr>
       </w:sdtEndPr>
       <w:sdtContent>
@@ -2450,9 +2463,6 @@
           <w:ilvl w:val="1"/>
           <w:numId w:val="3"/>
         </w:numPr>
-        <w:rPr>
-          <w:rFonts w:hint="eastAsia"/>
-        </w:rPr>
       </w:pPr>
       <w:bookmarkStart w:id="1" w:name="_Toc184684609"/>
       <w:r>
@@ -2685,9 +2695,6 @@
           <w:ilvl w:val="1"/>
           <w:numId w:val="3"/>
         </w:numPr>
-        <w:rPr>
-          <w:rFonts w:hint="eastAsia"/>
-        </w:rPr>
       </w:pPr>
       <w:bookmarkStart w:id="2" w:name="_Toc184684610"/>
       <w:r>
@@ -2831,7 +2838,7 @@
             <w:pPr>
               <w:jc w:val="both"/>
               <w:rPr>
-                <w:rFonts w:ascii="Calibri" w:hAnsi="Calibri" w:cs="Calibri" w:hint="eastAsia"/>
+                <w:rFonts w:ascii="Calibri" w:hAnsi="Calibri" w:cs="Calibri"/>
                 <w:lang w:val="vi-VN"/>
               </w:rPr>
             </w:pPr>
@@ -2852,7 +2859,7 @@
             <w:pPr>
               <w:jc w:val="both"/>
               <w:rPr>
-                <w:rFonts w:ascii="Calibri" w:hAnsi="Calibri" w:cs="Calibri" w:hint="eastAsia"/>
+                <w:rFonts w:ascii="Calibri" w:hAnsi="Calibri" w:cs="Calibri"/>
                 <w:lang w:val="vi-VN"/>
               </w:rPr>
             </w:pPr>
@@ -2875,7 +2882,7 @@
             <w:pPr>
               <w:jc w:val="both"/>
               <w:rPr>
-                <w:rFonts w:ascii="Calibri" w:hAnsi="Calibri" w:cs="Calibri" w:hint="eastAsia"/>
+                <w:rFonts w:ascii="Calibri" w:hAnsi="Calibri" w:cs="Calibri"/>
                 <w:lang w:val="vi-VN"/>
               </w:rPr>
             </w:pPr>
@@ -2896,7 +2903,7 @@
             <w:pPr>
               <w:jc w:val="both"/>
               <w:rPr>
-                <w:rFonts w:ascii="Calibri" w:hAnsi="Calibri" w:cs="Calibri" w:hint="eastAsia"/>
+                <w:rFonts w:ascii="Calibri" w:hAnsi="Calibri" w:cs="Calibri"/>
                 <w:lang w:val="vi-VN"/>
               </w:rPr>
             </w:pPr>
@@ -2919,7 +2926,7 @@
             <w:pPr>
               <w:jc w:val="both"/>
               <w:rPr>
-                <w:rFonts w:ascii="Calibri" w:hAnsi="Calibri" w:cs="Calibri" w:hint="eastAsia"/>
+                <w:rFonts w:ascii="Calibri" w:hAnsi="Calibri" w:cs="Calibri"/>
                 <w:lang w:val="vi-VN"/>
               </w:rPr>
             </w:pPr>
@@ -2940,7 +2947,7 @@
             <w:pPr>
               <w:jc w:val="both"/>
               <w:rPr>
-                <w:rFonts w:ascii="Calibri" w:hAnsi="Calibri" w:cs="Calibri" w:hint="eastAsia"/>
+                <w:rFonts w:ascii="Calibri" w:hAnsi="Calibri" w:cs="Calibri"/>
                 <w:lang w:val="vi-VN"/>
               </w:rPr>
             </w:pPr>
@@ -2977,7 +2984,7 @@
             <w:pPr>
               <w:jc w:val="both"/>
               <w:rPr>
-                <w:rFonts w:ascii="Calibri" w:hAnsi="Calibri" w:cs="Calibri" w:hint="eastAsia"/>
+                <w:rFonts w:ascii="Calibri" w:hAnsi="Calibri" w:cs="Calibri"/>
                 <w:lang w:val="vi-VN"/>
               </w:rPr>
             </w:pPr>
@@ -2998,7 +3005,7 @@
             <w:pPr>
               <w:jc w:val="both"/>
               <w:rPr>
-                <w:rFonts w:ascii="Calibri" w:hAnsi="Calibri" w:cs="Calibri" w:hint="eastAsia"/>
+                <w:rFonts w:ascii="Calibri" w:hAnsi="Calibri" w:cs="Calibri"/>
                 <w:lang w:val="vi-VN"/>
               </w:rPr>
             </w:pPr>
@@ -3035,7 +3042,7 @@
             <w:pPr>
               <w:jc w:val="both"/>
               <w:rPr>
-                <w:rFonts w:ascii="Calibri" w:hAnsi="Calibri" w:cs="Calibri" w:hint="eastAsia"/>
+                <w:rFonts w:ascii="Calibri" w:hAnsi="Calibri" w:cs="Calibri"/>
                 <w:lang w:val="vi-VN"/>
               </w:rPr>
             </w:pPr>
@@ -3056,7 +3063,7 @@
             <w:pPr>
               <w:jc w:val="both"/>
               <w:rPr>
-                <w:rFonts w:ascii="Calibri" w:hAnsi="Calibri" w:cs="Calibri" w:hint="eastAsia"/>
+                <w:rFonts w:ascii="Calibri" w:hAnsi="Calibri" w:cs="Calibri"/>
                 <w:lang w:val="vi-VN"/>
               </w:rPr>
             </w:pPr>
@@ -3101,7 +3108,7 @@
             <w:pPr>
               <w:jc w:val="both"/>
               <w:rPr>
-                <w:rFonts w:ascii="Calibri" w:hAnsi="Calibri" w:cs="Calibri" w:hint="eastAsia"/>
+                <w:rFonts w:ascii="Calibri" w:hAnsi="Calibri" w:cs="Calibri"/>
                 <w:lang w:val="vi-VN"/>
               </w:rPr>
             </w:pPr>
@@ -3148,7 +3155,7 @@
       <w:pPr>
         <w:jc w:val="both"/>
         <w:rPr>
-          <w:rFonts w:ascii="Calibri" w:hAnsi="Calibri" w:cs="Calibri" w:hint="eastAsia"/>
+          <w:rFonts w:ascii="Calibri" w:hAnsi="Calibri" w:cs="Calibri"/>
           <w:lang w:val="vi-VN"/>
         </w:rPr>
       </w:pPr>
@@ -3266,7 +3273,7 @@
         <w:ind w:left="0"/>
         <w:jc w:val="center"/>
         <w:rPr>
-          <w:rFonts w:ascii="Calibri" w:hAnsi="Calibri" w:cs="Calibri" w:hint="eastAsia"/>
+          <w:rFonts w:ascii="Calibri" w:hAnsi="Calibri" w:cs="Calibri"/>
           <w:i/>
           <w:iCs/>
           <w:lang w:val="vi-VN"/>
@@ -3661,7 +3668,6 @@
           <w:numId w:val="3"/>
         </w:numPr>
         <w:rPr>
-          <w:rFonts w:hint="eastAsia"/>
           <w:lang w:val="vi-VN"/>
         </w:rPr>
       </w:pPr>
@@ -3688,6 +3694,7 @@
       <w:r>
         <w:rPr>
           <w:rFonts w:ascii="Calibri" w:hAnsi="Calibri" w:cs="Calibri"/>
+          <w:noProof/>
           <w:lang w:val="vi-VN"/>
         </w:rPr>
         <w:drawing>
@@ -3741,21 +3748,7 @@
           <w:rFonts w:hint="eastAsia"/>
           <w:noProof/>
         </w:rPr>
-        <w:t xml:space="preserve">Figure </w:t>
-      </w:r>
-      <w:r>
-        <w:rPr>
-          <w:rFonts w:hint="eastAsia"/>
-          <w:noProof/>
-        </w:rPr>
-        <w:t>2</w:t>
-      </w:r>
-      <w:r>
-        <w:rPr>
-          <w:rFonts w:hint="eastAsia"/>
-          <w:noProof/>
-        </w:rPr>
-        <w:t>: The relation</w:t>
+        <w:t>Figure 2: The relation</w:t>
       </w:r>
       <w:r>
         <w:rPr>
@@ -3785,7 +3778,7 @@
         <w:ind w:left="0"/>
         <w:jc w:val="both"/>
         <w:rPr>
-          <w:rFonts w:ascii="Calibri" w:hAnsi="Calibri" w:cs="Calibri" w:hint="eastAsia"/>
+          <w:rFonts w:ascii="Calibri" w:hAnsi="Calibri" w:cs="Calibri"/>
           <w:lang w:val="vi-VN"/>
         </w:rPr>
       </w:pPr>
@@ -9758,29 +9751,28 @@
           <w:numId w:val="3"/>
         </w:numPr>
         <w:rPr>
+          <w:lang w:val="vi-VN"/>
+        </w:rPr>
+      </w:pPr>
+      <w:bookmarkStart w:id="16" w:name="_Toc184684624"/>
+      <w:r>
+        <w:rPr>
           <w:rFonts w:hint="eastAsia"/>
           <w:lang w:val="vi-VN"/>
         </w:rPr>
-      </w:pPr>
-      <w:bookmarkStart w:id="16" w:name="_Toc184684624"/>
+        <w:t>Users</w:t>
+      </w:r>
+      <w:r>
+        <w:rPr>
+          <w:lang w:val="vi-VN"/>
+        </w:rPr>
+        <w:t>’</w:t>
+      </w:r>
       <w:r>
         <w:rPr>
           <w:rFonts w:hint="eastAsia"/>
           <w:lang w:val="vi-VN"/>
         </w:rPr>
-        <w:t>Users</w:t>
-      </w:r>
-      <w:r>
-        <w:rPr>
-          <w:lang w:val="vi-VN"/>
-        </w:rPr>
-        <w:t>’</w:t>
-      </w:r>
-      <w:r>
-        <w:rPr>
-          <w:rFonts w:hint="eastAsia"/>
-          <w:lang w:val="vi-VN"/>
-        </w:rPr>
         <w:t>s general info:</w:t>
       </w:r>
       <w:bookmarkEnd w:id="16"/>
@@ -9788,7 +9780,7 @@
     <w:p>
       <w:pPr>
         <w:rPr>
-          <w:rFonts w:ascii="Calibri" w:hAnsi="Calibri" w:cs="Calibri" w:hint="eastAsia"/>
+          <w:rFonts w:ascii="Calibri" w:hAnsi="Calibri" w:cs="Calibri"/>
           <w:lang w:val="vi-VN"/>
         </w:rPr>
       </w:pPr>
@@ -10311,15 +10303,16 @@
       <w:pPr>
         <w:spacing w:after="0" w:line="240" w:lineRule="auto"/>
         <w:rPr>
-          <w:rFonts w:ascii="JetBrains Mono JP" w:eastAsia="JetBrains Mono JP" w:hAnsi="JetBrains Mono JP" w:cs="JetBrains Mono JP" w:hint="eastAsia"/>
-          <w:sz w:val="16"/>
-          <w:szCs w:val="16"/>
-          <w:lang w:val="vi-VN"/>
-        </w:rPr>
-      </w:pPr>
-      <w:r>
-        <w:rPr>
-          <w:rFonts w:ascii="JetBrains Mono JP" w:eastAsia="JetBrains Mono JP" w:hAnsi="JetBrains Mono JP" w:cs="JetBrains Mono JP"/>
+          <w:rFonts w:ascii="JetBrains Mono JP" w:eastAsia="JetBrains Mono JP" w:hAnsi="JetBrains Mono JP" w:cs="JetBrains Mono JP"/>
+          <w:sz w:val="16"/>
+          <w:szCs w:val="16"/>
+          <w:lang w:val="vi-VN"/>
+        </w:rPr>
+      </w:pPr>
+      <w:r>
+        <w:rPr>
+          <w:rFonts w:ascii="JetBrains Mono JP" w:eastAsia="JetBrains Mono JP" w:hAnsi="JetBrains Mono JP" w:cs="JetBrains Mono JP"/>
+          <w:noProof/>
           <w:sz w:val="16"/>
           <w:szCs w:val="16"/>
           <w:lang w:val="vi-VN"/>
@@ -10365,7 +10358,7 @@
       <w:pPr>
         <w:spacing w:after="0" w:line="240" w:lineRule="auto"/>
         <w:rPr>
-          <w:rFonts w:ascii="JetBrains Mono JP" w:eastAsia="JetBrains Mono JP" w:hAnsi="JetBrains Mono JP" w:cs="JetBrains Mono JP" w:hint="eastAsia"/>
+          <w:rFonts w:ascii="JetBrains Mono JP" w:eastAsia="JetBrains Mono JP" w:hAnsi="JetBrains Mono JP" w:cs="JetBrains Mono JP"/>
           <w:sz w:val="16"/>
           <w:szCs w:val="16"/>
           <w:lang w:val="vi-VN"/>
@@ -10740,7 +10733,7 @@
       <w:pPr>
         <w:jc w:val="both"/>
         <w:rPr>
-          <w:rFonts w:ascii="Calibri" w:hAnsi="Calibri" w:cs="Calibri" w:hint="eastAsia"/>
+          <w:rFonts w:ascii="Calibri" w:hAnsi="Calibri" w:cs="Calibri"/>
           <w:lang w:val="vi-VN"/>
         </w:rPr>
       </w:pPr>

</xml_diff>

<commit_message>
update docx and insert
</commit_message>
<xml_diff>
--- a/FINAL.docx
+++ b/FINAL.docx
@@ -144,17 +144,9 @@
             <w:tcW w:w="2547" w:type="dxa"/>
           </w:tcPr>
           <w:p>
-            <w:pPr>
-              <w:rPr>
-                <w:sz w:val="32"/>
-                <w:szCs w:val="32"/>
-              </w:rPr>
-            </w:pPr>
             <w:r>
               <w:rPr>
                 <w:rFonts w:hint="eastAsia"/>
-                <w:sz w:val="32"/>
-                <w:szCs w:val="32"/>
               </w:rPr>
               <w:lastRenderedPageBreak/>
               <w:t>Members</w:t>
@@ -169,16 +161,12 @@
             <w:pPr>
               <w:rPr>
                 <w:rFonts w:ascii="Calibri" w:hAnsi="Calibri" w:cs="Calibri"/>
-                <w:sz w:val="32"/>
-                <w:szCs w:val="32"/>
                 <w:lang w:val="vi-VN"/>
               </w:rPr>
             </w:pPr>
             <w:r>
               <w:rPr>
                 <w:rFonts w:ascii="Calibri" w:hAnsi="Calibri" w:cs="Calibri" w:hint="eastAsia"/>
-                <w:sz w:val="32"/>
-                <w:szCs w:val="32"/>
                 <w:lang w:val="vi-VN"/>
               </w:rPr>
               <w:t>Works</w:t>
@@ -190,19 +178,107 @@
             <w:tcW w:w="1945" w:type="dxa"/>
           </w:tcPr>
           <w:p>
+            <w:r>
+              <w:rPr>
+                <w:rFonts w:hint="eastAsia"/>
+              </w:rPr>
+              <w:t>Contributing point</w:t>
+            </w:r>
+          </w:p>
+        </w:tc>
+      </w:tr>
+      <w:tr>
+        <w:tc>
+          <w:tcPr>
+            <w:tcW w:w="2547" w:type="dxa"/>
+          </w:tcPr>
+          <w:p>
+            <w:r>
+              <w:rPr>
+                <w:rFonts w:hint="eastAsia"/>
+              </w:rPr>
+              <w:t>Lê V</w:t>
+            </w:r>
+            <w:r>
+              <w:t>ũ</w:t>
+            </w:r>
+            <w:r>
+              <w:rPr>
+                <w:rFonts w:hint="eastAsia"/>
+              </w:rPr>
+              <w:t xml:space="preserve"> Hi</w:t>
+            </w:r>
+            <w:r>
+              <w:t>ế</w:t>
+            </w:r>
+            <w:r>
+              <w:rPr>
+                <w:rFonts w:hint="eastAsia"/>
+              </w:rPr>
+              <w:t>u</w:t>
+            </w:r>
+            <w:r>
+              <w:br/>
+              <w:t>23020365</w:t>
+            </w:r>
+          </w:p>
+        </w:tc>
+        <w:tc>
+          <w:tcPr>
+            <w:tcW w:w="4858" w:type="dxa"/>
+          </w:tcPr>
+          <w:p>
             <w:pPr>
               <w:rPr>
-                <w:sz w:val="32"/>
-                <w:szCs w:val="32"/>
+                <w:rFonts w:hint="eastAsia"/>
+                <w:b/>
+                <w:bCs/>
               </w:rPr>
             </w:pPr>
             <w:r>
               <w:rPr>
                 <w:rFonts w:hint="eastAsia"/>
-                <w:sz w:val="32"/>
-                <w:szCs w:val="32"/>
-              </w:rPr>
-              <w:t>Contributing point</w:t>
+                <w:b/>
+                <w:bCs/>
+              </w:rPr>
+              <w:t>Leader</w:t>
+            </w:r>
+          </w:p>
+          <w:p>
+            <w:r>
+              <w:rPr>
+                <w:rFonts w:hint="eastAsia"/>
+              </w:rPr>
+              <w:t>View.sql</w:t>
+            </w:r>
+          </w:p>
+          <w:p>
+            <w:r>
+              <w:rPr>
+                <w:rFonts w:hint="eastAsia"/>
+              </w:rPr>
+              <w:t>Testbench.sql</w:t>
+            </w:r>
+          </w:p>
+          <w:p>
+            <w:r>
+              <w:rPr>
+                <w:rFonts w:hint="eastAsia"/>
+              </w:rPr>
+              <w:t>Write reports</w:t>
+            </w:r>
+          </w:p>
+        </w:tc>
+        <w:tc>
+          <w:tcPr>
+            <w:tcW w:w="1945" w:type="dxa"/>
+          </w:tcPr>
+          <w:p>
+            <w:r>
+              <w:rPr>
+                <w:rFonts w:hint="eastAsia"/>
+              </w:rPr>
+              <w:t>9/10</w:t>
             </w:r>
           </w:p>
         </w:tc>
@@ -215,47 +291,41 @@
           <w:p>
             <w:pPr>
               <w:rPr>
-                <w:sz w:val="32"/>
-                <w:szCs w:val="32"/>
+                <w:rFonts w:hint="eastAsia"/>
               </w:rPr>
             </w:pPr>
             <w:r>
               <w:rPr>
                 <w:rFonts w:hint="eastAsia"/>
-                <w:sz w:val="32"/>
-                <w:szCs w:val="32"/>
               </w:rPr>
               <w:t>Ng</w:t>
             </w:r>
             <w:r>
-              <w:rPr>
-                <w:sz w:val="32"/>
-                <w:szCs w:val="32"/>
-              </w:rPr>
               <w:t>ạ</w:t>
             </w:r>
             <w:r>
               <w:rPr>
                 <w:rFonts w:hint="eastAsia"/>
-                <w:sz w:val="32"/>
-                <w:szCs w:val="32"/>
               </w:rPr>
               <w:t>c Anh Ki</w:t>
             </w:r>
             <w:r>
-              <w:rPr>
-                <w:sz w:val="32"/>
-                <w:szCs w:val="32"/>
-              </w:rPr>
               <w:t>ệ</w:t>
             </w:r>
             <w:r>
               <w:rPr>
                 <w:rFonts w:hint="eastAsia"/>
-                <w:sz w:val="32"/>
-                <w:szCs w:val="32"/>
-              </w:rPr>
-              <w:t>t 21020690</w:t>
+              </w:rPr>
+              <w:t>t</w:t>
+            </w:r>
+            <w:r>
+              <w:br/>
+            </w:r>
+            <w:r>
+              <w:rPr>
+                <w:rFonts w:hint="eastAsia"/>
+              </w:rPr>
+              <w:t>21020690</w:t>
             </w:r>
           </w:p>
         </w:tc>
@@ -264,128 +334,48 @@
             <w:tcW w:w="4858" w:type="dxa"/>
           </w:tcPr>
           <w:p>
-            <w:pPr>
-              <w:rPr>
-                <w:sz w:val="32"/>
-                <w:szCs w:val="32"/>
-              </w:rPr>
-            </w:pPr>
-            <w:r>
-              <w:rPr>
-                <w:sz w:val="32"/>
-                <w:szCs w:val="32"/>
-              </w:rPr>
-              <w:t>L</w:t>
-            </w:r>
             <w:r>
               <w:rPr>
                 <w:rFonts w:hint="eastAsia"/>
-                <w:sz w:val="32"/>
-                <w:szCs w:val="32"/>
-              </w:rPr>
-              <w:t>eader</w:t>
+              </w:rPr>
+              <w:t>Planing and propose the system.</w:t>
+            </w:r>
+            <w:r>
+              <w:br/>
+            </w:r>
+            <w:r>
+              <w:rPr>
+                <w:rFonts w:hint="eastAsia"/>
+              </w:rPr>
+              <w:t>ER model, Relational model</w:t>
+            </w:r>
+            <w:r>
+              <w:br/>
+            </w:r>
+            <w:r>
+              <w:rPr>
+                <w:rFonts w:hint="eastAsia"/>
+              </w:rPr>
+              <w:t>Main.sql</w:t>
+            </w:r>
+          </w:p>
+          <w:p>
+            <w:r>
+              <w:rPr>
+                <w:rFonts w:hint="eastAsia"/>
+              </w:rPr>
+              <w:t>InsertData.sql</w:t>
             </w:r>
           </w:p>
           <w:p>
             <w:pPr>
               <w:rPr>
-                <w:sz w:val="32"/>
-                <w:szCs w:val="32"/>
+                <w:rFonts w:hint="eastAsia"/>
               </w:rPr>
             </w:pPr>
             <w:r>
               <w:rPr>
-                <w:rFonts w:hint="eastAsia"/>
-                <w:sz w:val="32"/>
-                <w:szCs w:val="32"/>
-              </w:rPr>
-              <w:t>P</w:t>
-            </w:r>
-            <w:r>
-              <w:rPr>
-                <w:rFonts w:hint="eastAsia"/>
-                <w:sz w:val="32"/>
-                <w:szCs w:val="32"/>
-              </w:rPr>
-              <w:t xml:space="preserve">laning and propose </w:t>
-            </w:r>
-            <w:r>
-              <w:rPr>
-                <w:rFonts w:hint="eastAsia"/>
-                <w:sz w:val="32"/>
-                <w:szCs w:val="32"/>
-              </w:rPr>
-              <w:t xml:space="preserve">the </w:t>
-            </w:r>
-            <w:r>
-              <w:rPr>
-                <w:rFonts w:hint="eastAsia"/>
-                <w:sz w:val="32"/>
-                <w:szCs w:val="32"/>
-              </w:rPr>
-              <w:t>system.</w:t>
-            </w:r>
-            <w:r>
-              <w:rPr>
-                <w:sz w:val="32"/>
-                <w:szCs w:val="32"/>
-              </w:rPr>
-              <w:br/>
-            </w:r>
-            <w:r>
-              <w:rPr>
-                <w:rFonts w:hint="eastAsia"/>
-                <w:sz w:val="32"/>
-                <w:szCs w:val="32"/>
-              </w:rPr>
-              <w:t>ER model, Relational model</w:t>
-            </w:r>
-            <w:r>
-              <w:rPr>
-                <w:sz w:val="32"/>
-                <w:szCs w:val="32"/>
-              </w:rPr>
-              <w:br/>
-            </w:r>
-            <w:r>
-              <w:rPr>
-                <w:rFonts w:hint="eastAsia"/>
-                <w:sz w:val="32"/>
-                <w:szCs w:val="32"/>
-              </w:rPr>
-              <w:t>Main.sql</w:t>
-            </w:r>
-          </w:p>
-          <w:p>
-            <w:pPr>
-              <w:rPr>
-                <w:sz w:val="32"/>
-                <w:szCs w:val="32"/>
-              </w:rPr>
-            </w:pPr>
-            <w:r>
-              <w:rPr>
-                <w:rFonts w:hint="eastAsia"/>
-                <w:sz w:val="32"/>
-                <w:szCs w:val="32"/>
-              </w:rPr>
-              <w:t>InsertData.sql</w:t>
-            </w:r>
-          </w:p>
-          <w:p>
-            <w:pPr>
-              <w:rPr>
-                <w:rFonts w:ascii="Calibri" w:hAnsi="Calibri" w:cs="Calibri"/>
-                <w:sz w:val="32"/>
-                <w:szCs w:val="32"/>
-                <w:lang w:val="vi-VN"/>
-              </w:rPr>
-            </w:pPr>
-            <w:r>
-              <w:rPr>
                 <w:rFonts w:ascii="Calibri" w:hAnsi="Calibri" w:cs="Calibri" w:hint="eastAsia"/>
-                <w:sz w:val="32"/>
-                <w:szCs w:val="32"/>
                 <w:lang w:val="vi-VN"/>
               </w:rPr>
               <w:t>Write reports</w:t>
@@ -399,15 +389,12 @@
           <w:p>
             <w:pPr>
               <w:rPr>
-                <w:sz w:val="32"/>
-                <w:szCs w:val="32"/>
+                <w:rFonts w:hint="eastAsia"/>
               </w:rPr>
             </w:pPr>
             <w:r>
               <w:rPr>
                 <w:rFonts w:hint="eastAsia"/>
-                <w:sz w:val="32"/>
-                <w:szCs w:val="32"/>
               </w:rPr>
               <w:t>10/10</w:t>
             </w:r>
@@ -420,63 +407,12 @@
             <w:tcW w:w="2547" w:type="dxa"/>
           </w:tcPr>
           <w:p>
-            <w:pPr>
-              <w:rPr>
-                <w:sz w:val="32"/>
-                <w:szCs w:val="32"/>
-              </w:rPr>
-            </w:pPr>
-            <w:r>
-              <w:rPr>
-                <w:rFonts w:hint="eastAsia"/>
-                <w:sz w:val="32"/>
-                <w:szCs w:val="32"/>
-              </w:rPr>
-              <w:t>Lê V</w:t>
-            </w:r>
-            <w:r>
-              <w:rPr>
-                <w:sz w:val="32"/>
-                <w:szCs w:val="32"/>
-              </w:rPr>
-              <w:t>ũ</w:t>
-            </w:r>
-            <w:r>
-              <w:rPr>
-                <w:rFonts w:hint="eastAsia"/>
-                <w:sz w:val="32"/>
-                <w:szCs w:val="32"/>
-              </w:rPr>
-              <w:t xml:space="preserve"> Hi</w:t>
-            </w:r>
-            <w:r>
-              <w:rPr>
-                <w:sz w:val="32"/>
-                <w:szCs w:val="32"/>
-              </w:rPr>
-              <w:t>ế</w:t>
-            </w:r>
-            <w:r>
-              <w:rPr>
-                <w:rFonts w:hint="eastAsia"/>
-                <w:sz w:val="32"/>
-                <w:szCs w:val="32"/>
-              </w:rPr>
-              <w:t>u</w:t>
-            </w:r>
-            <w:r>
-              <w:rPr>
-                <w:sz w:val="32"/>
-                <w:szCs w:val="32"/>
-              </w:rPr>
+            <w:r>
+              <w:t>Phạm Quốc Hùng</w:t>
+            </w:r>
+            <w:r>
               <w:br/>
-            </w:r>
-            <w:r>
-              <w:rPr>
-                <w:sz w:val="32"/>
-                <w:szCs w:val="32"/>
-              </w:rPr>
-              <w:t>23020365</w:t>
+              <w:t>23020373</w:t>
             </w:r>
           </w:p>
         </w:tc>
@@ -485,62 +421,35 @@
             <w:tcW w:w="4858" w:type="dxa"/>
           </w:tcPr>
           <w:p>
-            <w:pPr>
-              <w:rPr>
-                <w:sz w:val="32"/>
-                <w:szCs w:val="32"/>
-              </w:rPr>
-            </w:pPr>
             <w:r>
               <w:rPr>
                 <w:rFonts w:hint="eastAsia"/>
-                <w:sz w:val="32"/>
-                <w:szCs w:val="32"/>
-              </w:rPr>
-              <w:t>View.sql</w:t>
+              </w:rPr>
+              <w:t>Trigger.sql</w:t>
+            </w:r>
+          </w:p>
+          <w:p>
+            <w:r>
+              <w:rPr>
+                <w:rFonts w:hint="eastAsia"/>
+              </w:rPr>
+              <w:t>Procedure.sql</w:t>
             </w:r>
           </w:p>
           <w:p>
             <w:pPr>
               <w:rPr>
-                <w:sz w:val="32"/>
-                <w:szCs w:val="32"/>
+                <w:rFonts w:ascii="Calibri" w:hAnsi="Calibri" w:cs="Calibri"/>
+                <w:lang w:val="vi-VN"/>
               </w:rPr>
             </w:pPr>
             <w:r>
               <w:rPr>
-                <w:rFonts w:hint="eastAsia"/>
-                <w:sz w:val="32"/>
-                <w:szCs w:val="32"/>
-              </w:rPr>
-              <w:t>Testbench.sql</w:t>
-            </w:r>
-          </w:p>
-          <w:p>
-            <w:pPr>
-              <w:rPr>
-                <w:sz w:val="32"/>
-                <w:szCs w:val="32"/>
-              </w:rPr>
-            </w:pPr>
-            <w:r>
-              <w:rPr>
-                <w:rFonts w:hint="eastAsia"/>
-                <w:sz w:val="32"/>
-                <w:szCs w:val="32"/>
+                <w:rFonts w:ascii="Calibri" w:hAnsi="Calibri" w:cs="Calibri" w:hint="eastAsia"/>
+                <w:lang w:val="vi-VN"/>
               </w:rPr>
               <w:t>Write reports</w:t>
             </w:r>
-          </w:p>
-          <w:p>
-            <w:pPr>
-              <w:rPr>
-                <w:rFonts w:ascii="Calibri" w:hAnsi="Calibri" w:cs="Calibri"/>
-                <w:sz w:val="32"/>
-                <w:szCs w:val="32"/>
-                <w:lang w:val="vi-VN"/>
-              </w:rPr>
-            </w:pPr>
           </w:p>
         </w:tc>
         <w:tc>
@@ -548,143 +457,9 @@
             <w:tcW w:w="1945" w:type="dxa"/>
           </w:tcPr>
           <w:p>
-            <w:pPr>
-              <w:rPr>
-                <w:sz w:val="32"/>
-                <w:szCs w:val="32"/>
-              </w:rPr>
-            </w:pPr>
             <w:r>
               <w:rPr>
                 <w:rFonts w:hint="eastAsia"/>
-                <w:sz w:val="32"/>
-                <w:szCs w:val="32"/>
-              </w:rPr>
-              <w:t>9/10</w:t>
-            </w:r>
-          </w:p>
-        </w:tc>
-      </w:tr>
-      <w:tr>
-        <w:tc>
-          <w:tcPr>
-            <w:tcW w:w="2547" w:type="dxa"/>
-          </w:tcPr>
-          <w:p>
-            <w:pPr>
-              <w:rPr>
-                <w:sz w:val="32"/>
-                <w:szCs w:val="32"/>
-              </w:rPr>
-            </w:pPr>
-            <w:r>
-              <w:rPr>
-                <w:sz w:val="32"/>
-                <w:szCs w:val="32"/>
-              </w:rPr>
-              <w:t>Phạm Quốc Hùng</w:t>
-            </w:r>
-            <w:r>
-              <w:rPr>
-                <w:sz w:val="32"/>
-                <w:szCs w:val="32"/>
-              </w:rPr>
-              <w:br/>
-            </w:r>
-            <w:r>
-              <w:rPr>
-                <w:sz w:val="32"/>
-                <w:szCs w:val="32"/>
-              </w:rPr>
-              <w:t>23020373</w:t>
-            </w:r>
-          </w:p>
-        </w:tc>
-        <w:tc>
-          <w:tcPr>
-            <w:tcW w:w="4858" w:type="dxa"/>
-          </w:tcPr>
-          <w:p>
-            <w:pPr>
-              <w:rPr>
-                <w:sz w:val="32"/>
-                <w:szCs w:val="32"/>
-              </w:rPr>
-            </w:pPr>
-            <w:r>
-              <w:rPr>
-                <w:rFonts w:hint="eastAsia"/>
-                <w:sz w:val="32"/>
-                <w:szCs w:val="32"/>
-              </w:rPr>
-              <w:t>Trigger.sql</w:t>
-            </w:r>
-          </w:p>
-          <w:p>
-            <w:pPr>
-              <w:rPr>
-                <w:sz w:val="32"/>
-                <w:szCs w:val="32"/>
-              </w:rPr>
-            </w:pPr>
-            <w:r>
-              <w:rPr>
-                <w:rFonts w:hint="eastAsia"/>
-                <w:sz w:val="32"/>
-                <w:szCs w:val="32"/>
-              </w:rPr>
-              <w:t>Procedure.sql</w:t>
-            </w:r>
-          </w:p>
-          <w:p>
-            <w:pPr>
-              <w:rPr>
-                <w:rFonts w:ascii="Calibri" w:hAnsi="Calibri" w:cs="Calibri"/>
-                <w:sz w:val="32"/>
-                <w:szCs w:val="32"/>
-                <w:lang w:val="vi-VN"/>
-              </w:rPr>
-            </w:pPr>
-            <w:r>
-              <w:rPr>
-                <w:rFonts w:ascii="Calibri" w:hAnsi="Calibri" w:cs="Calibri" w:hint="eastAsia"/>
-                <w:sz w:val="32"/>
-                <w:szCs w:val="32"/>
-                <w:lang w:val="vi-VN"/>
-              </w:rPr>
-              <w:t>Write reports</w:t>
-            </w:r>
-          </w:p>
-          <w:p>
-            <w:pPr>
-              <w:tabs>
-                <w:tab w:val="right" w:pos="4642"/>
-              </w:tabs>
-              <w:rPr>
-                <w:rFonts w:ascii="Calibri" w:hAnsi="Calibri" w:cs="Calibri"/>
-                <w:sz w:val="32"/>
-                <w:szCs w:val="32"/>
-                <w:lang w:val="vi-VN"/>
-              </w:rPr>
-            </w:pPr>
-          </w:p>
-        </w:tc>
-        <w:tc>
-          <w:tcPr>
-            <w:tcW w:w="1945" w:type="dxa"/>
-          </w:tcPr>
-          <w:p>
-            <w:pPr>
-              <w:rPr>
-                <w:sz w:val="32"/>
-                <w:szCs w:val="32"/>
-              </w:rPr>
-            </w:pPr>
-            <w:r>
-              <w:rPr>
-                <w:rFonts w:hint="eastAsia"/>
-                <w:sz w:val="32"/>
-                <w:szCs w:val="32"/>
               </w:rPr>
               <w:t>9/10</w:t>
             </w:r>
@@ -12293,6 +12068,7 @@
   <w:style w:type="character" w:default="1" w:styleId="DefaultParagraphFont">
     <w:name w:val="Default Paragraph Font"/>
     <w:uiPriority w:val="1"/>
+    <w:semiHidden/>
     <w:unhideWhenUsed/>
   </w:style>
   <w:style w:type="table" w:default="1" w:styleId="TableNormal">

</xml_diff>